<commit_message>
text cleanup in GAMS
</commit_message>
<xml_diff>
--- a/doc/temporary/Implementation of storage equations in MESSAGEix framework.docx
+++ b/doc/temporary/Implementation of storage equations in MESSAGEix framework.docx
@@ -54,8 +54,6 @@
           <w:szCs w:val="28"/>
         </w:rPr>
       </w:pPr>
-      <w:bookmarkStart w:id="0" w:name="_GoBack"/>
-      <w:bookmarkEnd w:id="0"/>
     </w:p>
     <w:p>
       <w:pPr>
@@ -585,73 +583,127 @@
         <w:rPr>
           <w:rFonts w:ascii="Times New Roman" w:hAnsi="Times New Roman" w:cs="Times New Roman"/>
         </w:rPr>
-        <w:t xml:space="preserve"> should be specified by the user to exclude this level from COMMODIY_BALANCE equation in the model</w:t>
-      </w:r>
-      <w:proofErr w:type="gramStart"/>
+        <w:t xml:space="preserve"> should be specified by the user to exclude this level from COMMODIY_BALANCE equation in the model. S</w:t>
+      </w:r>
+      <w:r>
+        <w:rPr>
+          <w:rFonts w:ascii="Times New Roman" w:hAnsi="Times New Roman" w:cs="Times New Roman"/>
+        </w:rPr>
+        <w:t>torage container (“</w:t>
+      </w:r>
+      <w:proofErr w:type="spellStart"/>
+      <w:r>
+        <w:rPr>
+          <w:rFonts w:ascii="Times New Roman" w:hAnsi="Times New Roman" w:cs="Times New Roman"/>
+        </w:rPr>
+        <w:t>storage_tec</w:t>
+      </w:r>
+      <w:proofErr w:type="spellEnd"/>
+      <w:r>
+        <w:rPr>
+          <w:rFonts w:ascii="Times New Roman" w:hAnsi="Times New Roman" w:cs="Times New Roman"/>
+        </w:rPr>
+        <w:t>”) and its respective charger/discharger technologies sh</w:t>
+      </w:r>
+      <w:proofErr w:type="spellStart"/>
+      <w:r>
+        <w:rPr>
+          <w:rFonts w:ascii="Times New Roman" w:hAnsi="Times New Roman" w:cs="Times New Roman"/>
+        </w:rPr>
+        <w:t>ould</w:t>
+      </w:r>
+      <w:r>
+        <w:rPr>
+          <w:rFonts w:ascii="Times New Roman" w:hAnsi="Times New Roman" w:cs="Times New Roman"/>
+        </w:rPr>
+        <w:t xml:space="preserve"> also</w:t>
+      </w:r>
+      <w:r>
+        <w:rPr>
+          <w:rFonts w:ascii="Times New Roman" w:hAnsi="Times New Roman" w:cs="Times New Roman"/>
+        </w:rPr>
+        <w:t xml:space="preserve"> be </w:t>
+      </w:r>
+      <w:proofErr w:type="spellEnd"/>
+      <w:r>
+        <w:rPr>
+          <w:rFonts w:ascii="Times New Roman" w:hAnsi="Times New Roman" w:cs="Times New Roman"/>
+        </w:rPr>
+        <w:t>specified by the user</w:t>
+      </w:r>
+      <w:r>
+        <w:rPr>
+          <w:rFonts w:ascii="Times New Roman" w:hAnsi="Times New Roman" w:cs="Times New Roman"/>
+        </w:rPr>
+        <w:t xml:space="preserve"> </w:t>
+      </w:r>
+      <w:r>
+        <w:rPr>
+          <w:rFonts w:ascii="Times New Roman" w:hAnsi="Times New Roman" w:cs="Times New Roman"/>
+        </w:rPr>
+        <w:t>(</w:t>
+      </w:r>
+      <w:r>
+        <w:rPr>
+          <w:rFonts w:ascii="Times New Roman" w:hAnsi="Times New Roman" w:cs="Times New Roman"/>
+        </w:rPr>
+        <w:t xml:space="preserve">through </w:t>
+      </w:r>
+      <w:r>
+        <w:rPr>
+          <w:rFonts w:ascii="Times New Roman" w:hAnsi="Times New Roman" w:cs="Times New Roman"/>
+        </w:rPr>
+        <w:t>“</w:t>
+      </w:r>
+      <w:proofErr w:type="spellStart"/>
+      <w:r>
+        <w:rPr>
+          <w:rFonts w:ascii="Times New Roman" w:hAnsi="Times New Roman" w:cs="Times New Roman"/>
+        </w:rPr>
+        <w:t>map_storage_tec</w:t>
+      </w:r>
+      <w:proofErr w:type="spellEnd"/>
+      <w:r>
+        <w:rPr>
+          <w:rFonts w:ascii="Times New Roman" w:hAnsi="Times New Roman" w:cs="Times New Roman"/>
+        </w:rPr>
+        <w:t>”)</w:t>
+      </w:r>
+      <w:r>
+        <w:rPr>
+          <w:rFonts w:ascii="Times New Roman" w:hAnsi="Times New Roman" w:cs="Times New Roman"/>
+        </w:rPr>
+        <w:t>.</w:t>
+      </w:r>
+      <w:r>
+        <w:rPr>
+          <w:rFonts w:ascii="Times New Roman" w:hAnsi="Times New Roman" w:cs="Times New Roman"/>
+        </w:rPr>
+        <w:t xml:space="preserve"> This will link th</w:t>
+      </w:r>
+      <w:r>
+        <w:rPr>
+          <w:rFonts w:ascii="Times New Roman" w:hAnsi="Times New Roman" w:cs="Times New Roman"/>
+        </w:rPr>
+        <w:t>is</w:t>
+      </w:r>
+      <w:r>
+        <w:rPr>
+          <w:rFonts w:ascii="Times New Roman" w:hAnsi="Times New Roman" w:cs="Times New Roman"/>
+        </w:rPr>
+        <w:t xml:space="preserve"> set of three technologies together in the mathematical model, as there may be several storage solutions connected to the same level or commodity at the same time. For example, a battery and PHS storing electricity at the secondary level can be examined with the equations proposed in this document</w:t>
+      </w:r>
+      <w:r>
+        <w:rPr>
+          <w:rFonts w:ascii="Times New Roman" w:hAnsi="Times New Roman" w:cs="Times New Roman"/>
+        </w:rPr>
+        <w:t xml:space="preserve"> without the need for making extra commodity or level names</w:t>
+      </w:r>
       <w:r>
         <w:rPr>
           <w:rFonts w:ascii="Times New Roman" w:hAnsi="Times New Roman" w:cs="Times New Roman"/>
         </w:rPr>
         <w:t xml:space="preserve">. </w:t>
-      </w:r>
-      <w:proofErr w:type="gramEnd"/>
-      <w:r>
-        <w:rPr>
-          <w:rFonts w:ascii="Times New Roman" w:hAnsi="Times New Roman" w:cs="Times New Roman"/>
-        </w:rPr>
-        <w:t>S</w:t>
-      </w:r>
-      <w:r>
-        <w:rPr>
-          <w:rFonts w:ascii="Times New Roman" w:hAnsi="Times New Roman" w:cs="Times New Roman"/>
-        </w:rPr>
-        <w:t>torage container (“</w:t>
-      </w:r>
-      <w:proofErr w:type="spellStart"/>
-      <w:r>
-        <w:rPr>
-          <w:rFonts w:ascii="Times New Roman" w:hAnsi="Times New Roman" w:cs="Times New Roman"/>
-        </w:rPr>
-        <w:t>storage_tec</w:t>
-      </w:r>
-      <w:proofErr w:type="spellEnd"/>
-      <w:r>
-        <w:rPr>
-          <w:rFonts w:ascii="Times New Roman" w:hAnsi="Times New Roman" w:cs="Times New Roman"/>
-        </w:rPr>
-        <w:t>”) and its respective charger/discharger technologies (“</w:t>
-      </w:r>
-      <w:proofErr w:type="spellStart"/>
-      <w:r>
-        <w:rPr>
-          <w:rFonts w:ascii="Times New Roman" w:hAnsi="Times New Roman" w:cs="Times New Roman"/>
-        </w:rPr>
-        <w:t>map_storage_tec</w:t>
-      </w:r>
-      <w:proofErr w:type="spellEnd"/>
-      <w:r>
-        <w:rPr>
-          <w:rFonts w:ascii="Times New Roman" w:hAnsi="Times New Roman" w:cs="Times New Roman"/>
-        </w:rPr>
-        <w:t>”) should</w:t>
-      </w:r>
-      <w:r>
-        <w:rPr>
-          <w:rFonts w:ascii="Times New Roman" w:hAnsi="Times New Roman" w:cs="Times New Roman"/>
-        </w:rPr>
-        <w:t xml:space="preserve"> also</w:t>
-      </w:r>
-      <w:r>
-        <w:rPr>
-          <w:rFonts w:ascii="Times New Roman" w:hAnsi="Times New Roman" w:cs="Times New Roman"/>
-        </w:rPr>
-        <w:t xml:space="preserve"> be specified by the user.</w:t>
-      </w:r>
-      <w:r>
-        <w:rPr>
-          <w:rFonts w:ascii="Times New Roman" w:hAnsi="Times New Roman" w:cs="Times New Roman"/>
-        </w:rPr>
-        <w:t xml:space="preserve"> This will link these set of three technologies together in the mathematical model, as there may be several storage solutions connected to the same level or commodity at the same time. For example, a battery and PHS storing electricity at the secondary level can be examined with the equations proposed in this document. </w:t>
       </w:r>
     </w:p>
     <w:p>
@@ -745,7 +797,19 @@
         <w:rPr>
           <w:rFonts w:ascii="Times New Roman" w:hAnsi="Times New Roman" w:cs="Times New Roman"/>
         </w:rPr>
-        <w:t xml:space="preserve">This equation shows the change in the content of storage at each time step. This change can be due to charging (positive) or discharge (negative). </w:t>
+        <w:t>This equation shows the change in the content of storage at each time step. This change can be due to charging (positive) or discharge (negative)</w:t>
+      </w:r>
+      <w:r>
+        <w:rPr>
+          <w:rFonts w:ascii="Times New Roman" w:hAnsi="Times New Roman" w:cs="Times New Roman"/>
+        </w:rPr>
+        <w:t xml:space="preserve"> in that specific time step</w:t>
+      </w:r>
+      <w:r>
+        <w:rPr>
+          <w:rFonts w:ascii="Times New Roman" w:hAnsi="Times New Roman" w:cs="Times New Roman"/>
+        </w:rPr>
+        <w:t xml:space="preserve">. </w:t>
       </w:r>
     </w:p>
     <w:p>
@@ -815,13 +879,7 @@
                 <w:rPr>
                   <w:rFonts w:ascii="Cambria Math" w:hAnsi="Cambria Math" w:cs="Times New Roman"/>
                 </w:rPr>
-                <m:t>n,</m:t>
-              </m:r>
-              <m:r>
-                <w:rPr>
-                  <w:rFonts w:ascii="Cambria Math" w:hAnsi="Cambria Math" w:cs="Times New Roman"/>
-                </w:rPr>
-                <m:t xml:space="preserve"> </m:t>
+                <m:t xml:space="preserve">n, </m:t>
               </m:r>
               <m:sSup>
                 <m:sSupPr>
@@ -1059,13 +1117,7 @@
                         <w:rPr>
                           <w:rFonts w:ascii="Cambria Math" w:hAnsi="Cambria Math" w:cs="Times New Roman"/>
                         </w:rPr>
-                        <m:t>,</m:t>
-                      </m:r>
-                      <m:r>
-                        <w:rPr>
-                          <w:rFonts w:ascii="Cambria Math" w:hAnsi="Cambria Math" w:cs="Times New Roman"/>
-                        </w:rPr>
-                        <m:t>y</m:t>
+                        <m:t>,y</m:t>
                       </m:r>
                     </m:e>
                     <m:sup>
@@ -1081,37 +1133,7 @@
                     <w:rPr>
                       <w:rFonts w:ascii="Cambria Math" w:hAnsi="Cambria Math" w:cs="Times New Roman"/>
                     </w:rPr>
-                    <m:t>,</m:t>
-                  </m:r>
-                  <m:r>
-                    <w:rPr>
-                      <w:rFonts w:ascii="Cambria Math" w:hAnsi="Cambria Math" w:cs="Times New Roman"/>
-                    </w:rPr>
-                    <m:t>y,</m:t>
-                  </m:r>
-                  <m:r>
-                    <w:rPr>
-                      <w:rFonts w:ascii="Cambria Math" w:hAnsi="Cambria Math" w:cs="Times New Roman"/>
-                    </w:rPr>
-                    <m:t>m,</m:t>
-                  </m:r>
-                  <m:r>
-                    <w:rPr>
-                      <w:rFonts w:ascii="Cambria Math" w:hAnsi="Cambria Math" w:cs="Times New Roman"/>
-                    </w:rPr>
-                    <m:t>n,</m:t>
-                  </m:r>
-                  <m:r>
-                    <w:rPr>
-                      <w:rFonts w:ascii="Cambria Math" w:hAnsi="Cambria Math" w:cs="Times New Roman"/>
-                    </w:rPr>
-                    <m:t>c,</m:t>
-                  </m:r>
-                  <m:r>
-                    <w:rPr>
-                      <w:rFonts w:ascii="Cambria Math" w:hAnsi="Cambria Math" w:cs="Times New Roman"/>
-                    </w:rPr>
-                    <m:t>l,</m:t>
+                    <m:t>,y,m,n,c,l,</m:t>
                   </m:r>
                   <m:sSup>
                     <m:sSupPr>
@@ -1243,13 +1265,7 @@
                         <w:rPr>
                           <w:rFonts w:ascii="Cambria Math" w:hAnsi="Cambria Math" w:cs="Times New Roman"/>
                         </w:rPr>
-                        <m:t>,</m:t>
-                      </m:r>
-                      <m:r>
-                        <w:rPr>
-                          <w:rFonts w:ascii="Cambria Math" w:hAnsi="Cambria Math" w:cs="Times New Roman"/>
-                        </w:rPr>
-                        <m:t>y</m:t>
+                        <m:t>,y</m:t>
                       </m:r>
                     </m:e>
                     <m:sup>
@@ -1265,25 +1281,7 @@
                     <w:rPr>
                       <w:rFonts w:ascii="Cambria Math" w:hAnsi="Cambria Math" w:cs="Times New Roman"/>
                     </w:rPr>
-                    <m:t>,</m:t>
-                  </m:r>
-                  <m:r>
-                    <w:rPr>
-                      <w:rFonts w:ascii="Cambria Math" w:hAnsi="Cambria Math" w:cs="Times New Roman"/>
-                    </w:rPr>
-                    <m:t>y,</m:t>
-                  </m:r>
-                  <m:r>
-                    <w:rPr>
-                      <w:rFonts w:ascii="Cambria Math" w:hAnsi="Cambria Math" w:cs="Times New Roman"/>
-                    </w:rPr>
-                    <m:t>m,</m:t>
-                  </m:r>
-                  <m:r>
-                    <w:rPr>
-                      <w:rFonts w:ascii="Cambria Math" w:hAnsi="Cambria Math" w:cs="Times New Roman"/>
-                    </w:rPr>
-                    <m:t>h</m:t>
+                    <m:t>,y,m,h</m:t>
                   </m:r>
                 </m:sub>
               </m:sSub>
@@ -1309,13 +1307,7 @@
                 <w:rPr>
                   <w:rFonts w:ascii="Cambria Math" w:hAnsi="Cambria Math" w:cs="Times New Roman"/>
                 </w:rPr>
-                <m:t>in</m:t>
-              </m:r>
-              <m:r>
-                <w:rPr>
-                  <w:rFonts w:ascii="Cambria Math" w:hAnsi="Cambria Math" w:cs="Times New Roman"/>
-                </w:rPr>
-                <m:t>put</m:t>
+                <m:t>input</m:t>
               </m:r>
             </m:e>
             <m:sub>
@@ -1685,7 +1677,7 @@
         <w:rPr>
           <w:rFonts w:ascii="Times New Roman" w:eastAsiaTheme="minorEastAsia" w:hAnsi="Times New Roman" w:cs="Times New Roman"/>
         </w:rPr>
-        <w:t xml:space="preserve"> are storage container, and its linked charger and discharger technologies, respectively. </w:t>
+        <w:t xml:space="preserve"> are storage container and its linked charger and discharger technologies, respectively. </w:t>
       </w:r>
     </w:p>
     <w:p>
@@ -1725,14 +1717,7 @@
           <w:rFonts w:ascii="Times New Roman" w:hAnsi="Times New Roman" w:cs="Times New Roman"/>
           <w:b/>
         </w:rPr>
-        <w:t xml:space="preserve"> Storage content balance </w:t>
-      </w:r>
-      <w:r>
-        <w:rPr>
-          <w:rFonts w:ascii="Times New Roman" w:hAnsi="Times New Roman" w:cs="Times New Roman"/>
-          <w:b/>
-        </w:rPr>
-        <w:t xml:space="preserve">(eq. </w:t>
+        <w:t xml:space="preserve"> Storage content balance (eq. </w:t>
       </w:r>
       <m:oMath>
         <m:r>
@@ -1765,13 +1750,37 @@
         <w:rPr>
           <w:rFonts w:ascii="Times New Roman" w:hAnsi="Times New Roman" w:cs="Times New Roman"/>
         </w:rPr>
-        <w:t>The content of storage in each time step is equal to the content in the previous time step plus storage changes minus the losses. H</w:t>
-      </w:r>
-      <w:r>
-        <w:rPr>
-          <w:rFonts w:ascii="Times New Roman" w:hAnsi="Times New Roman" w:cs="Times New Roman"/>
-        </w:rPr>
-        <w:t xml:space="preserve">ere, </w:t>
+        <w:t xml:space="preserve">The content of storage in each time step is equal to the content in the previous time step </w:t>
+      </w:r>
+      <w:r>
+        <w:rPr>
+          <w:rFonts w:ascii="Times New Roman" w:hAnsi="Times New Roman" w:cs="Times New Roman"/>
+        </w:rPr>
+        <w:t>minus the losses</w:t>
+      </w:r>
+      <w:r>
+        <w:rPr>
+          <w:rFonts w:ascii="Times New Roman" w:hAnsi="Times New Roman" w:cs="Times New Roman"/>
+        </w:rPr>
+        <w:t xml:space="preserve"> </w:t>
+      </w:r>
+      <w:r>
+        <w:rPr>
+          <w:rFonts w:ascii="Times New Roman" w:hAnsi="Times New Roman" w:cs="Times New Roman"/>
+        </w:rPr>
+        <w:t>plus storage changes</w:t>
+      </w:r>
+      <w:r>
+        <w:rPr>
+          <w:rFonts w:ascii="Times New Roman" w:hAnsi="Times New Roman" w:cs="Times New Roman"/>
+        </w:rPr>
+        <w:t xml:space="preserve"> in the current time step</w:t>
+      </w:r>
+      <w:r>
+        <w:rPr>
+          <w:rFonts w:ascii="Times New Roman" w:hAnsi="Times New Roman" w:cs="Times New Roman"/>
+        </w:rPr>
+        <w:t xml:space="preserve">. Here, </w:t>
       </w:r>
       <w:r>
         <w:rPr>
@@ -1818,13 +1827,7 @@
         <w:rPr>
           <w:rFonts w:ascii="Times New Roman" w:eastAsiaTheme="minorEastAsia" w:hAnsi="Times New Roman" w:cs="Times New Roman"/>
         </w:rPr>
-        <w:t xml:space="preserve"> are two consecutive sub-annual time steps</w:t>
-      </w:r>
-      <w:r>
-        <w:rPr>
-          <w:rFonts w:ascii="Times New Roman" w:eastAsiaTheme="minorEastAsia" w:hAnsi="Times New Roman" w:cs="Times New Roman"/>
-        </w:rPr>
-        <w:t xml:space="preserve">, where </w:t>
+        <w:t xml:space="preserve"> are two consecutive sub-annual time steps, where </w:t>
       </w:r>
       <m:oMath>
         <m:sSup>
@@ -1857,7 +1860,13 @@
           <w:rPr>
             <w:rFonts w:ascii="Cambria Math" w:hAnsi="Cambria Math" w:cs="Times New Roman"/>
           </w:rPr>
-          <m:t>=h+1</m:t>
+          <m:t>=h+</m:t>
+        </m:r>
+        <m:r>
+          <w:rPr>
+            <w:rFonts w:ascii="Cambria Math" w:hAnsi="Cambria Math" w:cs="Times New Roman"/>
+          </w:rPr>
+          <m:t>1</m:t>
         </m:r>
       </m:oMath>
       <w:r>
@@ -1903,13 +1912,7 @@
                 <w:rPr>
                   <w:rFonts w:ascii="Cambria Math" w:hAnsi="Cambria Math" w:cs="Times New Roman"/>
                 </w:rPr>
-                <m:t>STORAG</m:t>
-              </m:r>
-              <m:r>
-                <w:rPr>
-                  <w:rFonts w:ascii="Cambria Math" w:hAnsi="Cambria Math" w:cs="Times New Roman"/>
-                </w:rPr>
-                <m:t>E</m:t>
+                <m:t>STORAGE</m:t>
               </m:r>
             </m:e>
             <m:sub>
@@ -2155,13 +2158,7 @@
                 <w:rPr>
                   <w:rFonts w:ascii="Cambria Math" w:hAnsi="Cambria Math" w:cs="Times New Roman"/>
                 </w:rPr>
-                <m:t>,l,y,</m:t>
-              </m:r>
-              <m:r>
-                <w:rPr>
-                  <w:rFonts w:ascii="Cambria Math" w:hAnsi="Cambria Math" w:cs="Times New Roman"/>
-                </w:rPr>
-                <m:t>h</m:t>
+                <m:t>,l,y,h</m:t>
               </m:r>
             </m:sub>
           </m:sSub>
@@ -2223,13 +2220,7 @@
                         <w:rPr>
                           <w:rFonts w:ascii="Cambria Math" w:hAnsi="Cambria Math" w:cs="Times New Roman"/>
                         </w:rPr>
-                        <m:t>storag</m:t>
-                      </m:r>
-                      <m:r>
-                        <w:rPr>
-                          <w:rFonts w:ascii="Cambria Math" w:hAnsi="Cambria Math" w:cs="Times New Roman"/>
-                        </w:rPr>
-                        <m:t>e_loss</m:t>
+                        <m:t>storage_loss</m:t>
                       </m:r>
                       <m:ctrlPr>
                         <w:rPr>
@@ -2243,13 +2234,7 @@
                         <w:rPr>
                           <w:rFonts w:ascii="Cambria Math" w:hAnsi="Cambria Math" w:cs="Times New Roman"/>
                         </w:rPr>
-                        <m:t>n</m:t>
-                      </m:r>
-                      <m:r>
-                        <w:rPr>
-                          <w:rFonts w:ascii="Cambria Math" w:hAnsi="Cambria Math" w:cs="Times New Roman"/>
-                        </w:rPr>
-                        <m:t>,</m:t>
+                        <m:t>n,</m:t>
                       </m:r>
                       <m:sSup>
                         <m:sSupPr>
@@ -2335,21 +2320,7 @@
           <w:rFonts w:ascii="Times New Roman" w:hAnsi="Times New Roman" w:cs="Times New Roman"/>
           <w:b/>
         </w:rPr>
-        <w:t xml:space="preserve"> Storage </w:t>
-      </w:r>
-      <w:r>
-        <w:rPr>
-          <w:rFonts w:ascii="Times New Roman" w:hAnsi="Times New Roman" w:cs="Times New Roman"/>
-          <w:b/>
-        </w:rPr>
-        <w:t>content equality</w:t>
-      </w:r>
-      <w:r>
-        <w:rPr>
-          <w:rFonts w:ascii="Times New Roman" w:hAnsi="Times New Roman" w:cs="Times New Roman"/>
-          <w:b/>
-        </w:rPr>
-        <w:t xml:space="preserve"> (eq. </w:t>
+        <w:t xml:space="preserve"> Storage content equality (eq. </w:t>
       </w:r>
       <m:oMath>
         <m:r>
@@ -2458,6 +2429,35 @@
         </w:rPr>
         <w:t>) sub-annual time step of each period is the same.</w:t>
       </w:r>
+      <w:r>
+        <w:rPr>
+          <w:rFonts w:ascii="Times New Roman" w:hAnsi="Times New Roman" w:cs="Times New Roman"/>
+        </w:rPr>
+        <w:t xml:space="preserve"> With this equation, the storage is forced not to create surplus or deficit at the end of each year, compared to content it started with. The first and last period is identified based on the order of sub-annual time steps declared by the user using parameter “</w:t>
+      </w:r>
+      <w:proofErr w:type="spellStart"/>
+      <w:r>
+        <w:rPr>
+          <w:rFonts w:ascii="Times New Roman" w:hAnsi="Times New Roman" w:cs="Times New Roman"/>
+        </w:rPr>
+        <w:t>time_seq</w:t>
+      </w:r>
+      <w:proofErr w:type="spellEnd"/>
+      <w:r>
+        <w:rPr>
+          <w:rFonts w:ascii="Times New Roman" w:hAnsi="Times New Roman" w:cs="Times New Roman"/>
+        </w:rPr>
+        <w:t>”.</w:t>
+      </w:r>
+    </w:p>
+    <w:p>
+      <w:pPr>
+        <w:spacing w:line="360" w:lineRule="auto"/>
+        <w:jc w:val="both"/>
+        <w:rPr>
+          <w:rFonts w:ascii="Times New Roman" w:hAnsi="Times New Roman" w:cs="Times New Roman"/>
+        </w:rPr>
+      </w:pPr>
     </w:p>
     <w:p>
       <w:pPr>
@@ -2526,19 +2526,7 @@
                 <w:rPr>
                   <w:rFonts w:ascii="Cambria Math" w:hAnsi="Cambria Math" w:cs="Times New Roman"/>
                 </w:rPr>
-                <m:t>,</m:t>
-              </m:r>
-              <m:r>
-                <w:rPr>
-                  <w:rFonts w:ascii="Cambria Math" w:hAnsi="Cambria Math" w:cs="Times New Roman"/>
-                </w:rPr>
-                <m:t>l</m:t>
-              </m:r>
-              <m:r>
-                <w:rPr>
-                  <w:rFonts w:ascii="Cambria Math" w:hAnsi="Cambria Math" w:cs="Times New Roman"/>
-                </w:rPr>
-                <m:t>,y,</m:t>
+                <m:t>,l,y,</m:t>
               </m:r>
               <m:sSup>
                 <m:sSupPr>
@@ -2726,21 +2714,7 @@
           <w:rFonts w:ascii="Times New Roman" w:hAnsi="Times New Roman" w:cs="Times New Roman"/>
           <w:b/>
         </w:rPr>
-        <w:t xml:space="preserve"> </w:t>
-      </w:r>
-      <w:r>
-        <w:rPr>
-          <w:rFonts w:ascii="Times New Roman" w:hAnsi="Times New Roman" w:cs="Times New Roman"/>
-          <w:b/>
-        </w:rPr>
-        <w:t>of storage</w:t>
-      </w:r>
-      <w:r>
-        <w:rPr>
-          <w:rFonts w:ascii="Times New Roman" w:hAnsi="Times New Roman" w:cs="Times New Roman"/>
-          <w:b/>
-        </w:rPr>
-        <w:t xml:space="preserve"> (eq. </w:t>
+        <w:t xml:space="preserve"> of storage (eq. </w:t>
       </w:r>
       <m:oMath>
         <m:r>
@@ -2792,19 +2766,7 @@
         <w:rPr>
           <w:rFonts w:ascii="Times New Roman" w:hAnsi="Times New Roman" w:cs="Times New Roman"/>
         </w:rPr>
-        <w:t xml:space="preserve">These two equations help to limit the maximum and minimum content of storage at desirable time steps. If these two bounds will be set with the same value </w:t>
-      </w:r>
-      <w:r>
-        <w:rPr>
-          <w:rFonts w:ascii="Times New Roman" w:hAnsi="Times New Roman" w:cs="Times New Roman"/>
-        </w:rPr>
-        <w:t>at a given time step</w:t>
-      </w:r>
-      <w:r>
-        <w:rPr>
-          <w:rFonts w:ascii="Times New Roman" w:hAnsi="Times New Roman" w:cs="Times New Roman"/>
-        </w:rPr>
-        <w:t>, the content of storage will be forced to that value.  These bounds are defined as the percentage of storage container capacity.</w:t>
+        <w:t>These two equations help to limit the maximum and minimum content of storage at desirable time steps. If these two bounds will be set with the same value at a given time step, the content of storage will be forced to that value.  These bounds are defined as the percentage of storage container capacity.</w:t>
       </w:r>
     </w:p>
     <w:p>
@@ -2880,13 +2842,7 @@
                 <w:rPr>
                   <w:rFonts w:ascii="Cambria Math" w:hAnsi="Cambria Math" w:cs="Times New Roman"/>
                 </w:rPr>
-                <m:t>,l,y,</m:t>
-              </m:r>
-              <m:r>
-                <w:rPr>
-                  <w:rFonts w:ascii="Cambria Math" w:hAnsi="Cambria Math" w:cs="Times New Roman"/>
-                </w:rPr>
-                <m:t>h</m:t>
+                <m:t>,l,y,h</m:t>
               </m:r>
             </m:sub>
           </m:sSub>
@@ -2972,25 +2928,7 @@
                     <w:rPr>
                       <w:rFonts w:ascii="Cambria Math" w:hAnsi="Cambria Math" w:cs="Times New Roman"/>
                     </w:rPr>
-                    <m:t>,</m:t>
-                  </m:r>
-                  <m:r>
-                    <w:rPr>
-                      <w:rFonts w:ascii="Cambria Math" w:hAnsi="Cambria Math" w:cs="Times New Roman"/>
-                    </w:rPr>
-                    <m:t>c,</m:t>
-                  </m:r>
-                  <m:r>
-                    <w:rPr>
-                      <w:rFonts w:ascii="Cambria Math" w:hAnsi="Cambria Math" w:cs="Times New Roman"/>
-                    </w:rPr>
-                    <m:t>l,y,</m:t>
-                  </m:r>
-                  <m:r>
-                    <w:rPr>
-                      <w:rFonts w:ascii="Cambria Math" w:hAnsi="Cambria Math" w:cs="Times New Roman"/>
-                    </w:rPr>
-                    <m:t>h</m:t>
+                    <m:t>,c,l,y,h</m:t>
                   </m:r>
                 </m:sub>
               </m:sSub>
@@ -3136,13 +3074,7 @@
                     <w:rPr>
                       <w:rFonts w:ascii="Cambria Math" w:hAnsi="Cambria Math" w:cs="Times New Roman"/>
                     </w:rPr>
-                    <m:t>,</m:t>
-                  </m:r>
-                  <m:r>
-                    <w:rPr>
-                      <w:rFonts w:ascii="Cambria Math" w:hAnsi="Cambria Math" w:cs="Times New Roman"/>
-                    </w:rPr>
-                    <m:t>y,h</m:t>
+                    <m:t>,y,h</m:t>
                   </m:r>
                 </m:sub>
               </m:sSub>
@@ -3248,13 +3180,7 @@
             <w:rPr>
               <w:rFonts w:ascii="Cambria Math" w:hAnsi="Cambria Math" w:cs="Times New Roman"/>
             </w:rPr>
-            <m:t>)</m:t>
-          </m:r>
-          <m:r>
-            <w:rPr>
-              <w:rFonts w:ascii="Cambria Math" w:hAnsi="Cambria Math" w:cs="Times New Roman"/>
-            </w:rPr>
-            <m:t xml:space="preserve"> </m:t>
+            <m:t xml:space="preserve">) </m:t>
           </m:r>
         </m:oMath>
       </m:oMathPara>
@@ -3378,13 +3304,7 @@
                     <w:rPr>
                       <w:rFonts w:ascii="Cambria Math" w:hAnsi="Cambria Math" w:cs="Times New Roman"/>
                     </w:rPr>
-                    <m:t>bound_storage_</m:t>
-                  </m:r>
-                  <m:r>
-                    <w:rPr>
-                      <w:rFonts w:ascii="Cambria Math" w:hAnsi="Cambria Math" w:cs="Times New Roman"/>
-                    </w:rPr>
-                    <m:t>lo</m:t>
+                    <m:t>bound_storage_lo</m:t>
                   </m:r>
                 </m:e>
                 <m:sub>
@@ -3711,8 +3631,50 @@
         <w:rPr>
           <w:rFonts w:ascii="Times New Roman" w:hAnsi="Times New Roman" w:cs="Times New Roman"/>
         </w:rPr>
-        <w:t xml:space="preserve">The accompanying unit test is designed for illustrating the functionality of this storage proposal. </w:t>
-      </w:r>
+        <w:t>The accompanying unit test</w:t>
+      </w:r>
+      <w:r>
+        <w:rPr>
+          <w:rFonts w:ascii="Times New Roman" w:hAnsi="Times New Roman" w:cs="Times New Roman"/>
+        </w:rPr>
+        <w:t xml:space="preserve"> (a python file under the folder ...</w:t>
+      </w:r>
+      <w:proofErr w:type="gramStart"/>
+      <w:r>
+        <w:rPr>
+          <w:rFonts w:ascii="Times New Roman" w:hAnsi="Times New Roman" w:cs="Times New Roman"/>
+        </w:rPr>
+        <w:t>\</w:t>
+      </w:r>
+      <w:proofErr w:type="spellStart"/>
+      <w:r>
+        <w:rPr>
+          <w:rFonts w:ascii="Times New Roman" w:hAnsi="Times New Roman" w:cs="Times New Roman"/>
+        </w:rPr>
+        <w:t>message_ix</w:t>
+      </w:r>
+      <w:proofErr w:type="spellEnd"/>
+      <w:r>
+        <w:rPr>
+          <w:rFonts w:ascii="Times New Roman" w:hAnsi="Times New Roman" w:cs="Times New Roman"/>
+        </w:rPr>
+        <w:t xml:space="preserve">\tests) </w:t>
+      </w:r>
+      <w:r>
+        <w:rPr>
+          <w:rFonts w:ascii="Times New Roman" w:hAnsi="Times New Roman" w:cs="Times New Roman"/>
+        </w:rPr>
+        <w:t xml:space="preserve"> is</w:t>
+      </w:r>
+      <w:proofErr w:type="gramEnd"/>
+      <w:r>
+        <w:rPr>
+          <w:rFonts w:ascii="Times New Roman" w:hAnsi="Times New Roman" w:cs="Times New Roman"/>
+        </w:rPr>
+        <w:t xml:space="preserve"> designed for illustrating the functionality of this storage proposal. </w:t>
+      </w:r>
+      <w:bookmarkStart w:id="0" w:name="_GoBack"/>
+      <w:bookmarkEnd w:id="0"/>
     </w:p>
     <w:sectPr>
       <w:pgSz w:w="11909" w:h="16834" w:code="9"/>
@@ -4121,6 +4083,7 @@
   <w:style w:type="character" w:default="1" w:styleId="DefaultParagraphFont">
     <w:name w:val="Default Paragraph Font"/>
     <w:uiPriority w:val="1"/>
+    <w:semiHidden/>
     <w:unhideWhenUsed/>
   </w:style>
   <w:style w:type="table" w:default="1" w:styleId="TableNormal">
@@ -4442,7 +4405,7 @@
 </file>
 
 <file path=customXml/itemProps1.xml><?xml version="1.0" encoding="utf-8"?>
-<ds:datastoreItem xmlns:ds="http://schemas.openxmlformats.org/officeDocument/2006/customXml" ds:itemID="{199C0B2E-ECD0-4055-95CD-7B1EF9B86891}">
+<ds:datastoreItem xmlns:ds="http://schemas.openxmlformats.org/officeDocument/2006/customXml" ds:itemID="{77FD3BB0-ACD0-49CD-9047-D4FAF8E00095}">
   <ds:schemaRefs>
     <ds:schemaRef ds:uri="http://schemas.openxmlformats.org/officeDocument/2006/bibliography"/>
   </ds:schemaRefs>

</xml_diff>